<commit_message>
correction #1 in project.docx
</commit_message>
<xml_diff>
--- a/Project.docx
+++ b/Project.docx
@@ -197,26 +197,26 @@
           <w:lang w:eastAsia="el-GR"/>
         </w:rPr>
         <w:drawing>
-          <wp:anchor distT="0" distB="0" distL="114300" distR="114300" simplePos="0" relativeHeight="251658240" behindDoc="1" locked="0" layoutInCell="1" allowOverlap="1" wp14:anchorId="132B6F31" wp14:editId="04555716">
+          <wp:anchor distT="0" distB="0" distL="114300" distR="114300" simplePos="0" relativeHeight="251658240" behindDoc="1" locked="0" layoutInCell="1" allowOverlap="1" wp14:anchorId="3FCF9B2B" wp14:editId="1A80A733">
             <wp:simplePos x="0" y="0"/>
             <wp:positionH relativeFrom="column">
-              <wp:posOffset>1347470</wp:posOffset>
+              <wp:posOffset>1507490</wp:posOffset>
             </wp:positionH>
             <wp:positionV relativeFrom="paragraph">
-              <wp:posOffset>272415</wp:posOffset>
+              <wp:posOffset>291465</wp:posOffset>
             </wp:positionV>
-            <wp:extent cx="3412490" cy="2753360"/>
-            <wp:effectExtent l="0" t="0" r="0" b="8890"/>
+            <wp:extent cx="3104515" cy="2499360"/>
+            <wp:effectExtent l="0" t="0" r="635" b="0"/>
             <wp:wrapTight wrapText="bothSides">
               <wp:wrapPolygon edited="0">
                 <wp:start x="0" y="0"/>
-                <wp:lineTo x="0" y="21520"/>
-                <wp:lineTo x="21463" y="21520"/>
-                <wp:lineTo x="21463" y="0"/>
+                <wp:lineTo x="0" y="21402"/>
+                <wp:lineTo x="21472" y="21402"/>
+                <wp:lineTo x="21472" y="0"/>
                 <wp:lineTo x="0" y="0"/>
               </wp:wrapPolygon>
             </wp:wrapTight>
-            <wp:docPr id="3" name="Εικόνα 3" descr="C:\Users\Spiros\Desktop\Νέα εικόνα (1).bmp"/>
+            <wp:docPr id="5" name="Εικόνα 5" descr="C:\Users\Spiros\Desktop\asdf.png"/>
             <wp:cNvGraphicFramePr>
               <a:graphicFrameLocks xmlns:a="http://schemas.openxmlformats.org/drawingml/2006/main" noChangeAspect="1"/>
             </wp:cNvGraphicFramePr>
@@ -224,7 +224,7 @@
               <a:graphicData uri="http://schemas.openxmlformats.org/drawingml/2006/picture">
                 <pic:pic xmlns:pic="http://schemas.openxmlformats.org/drawingml/2006/picture">
                   <pic:nvPicPr>
-                    <pic:cNvPr id="0" name="Picture 3" descr="C:\Users\Spiros\Desktop\Νέα εικόνα (1).bmp"/>
+                    <pic:cNvPr id="0" name="Picture 1" descr="C:\Users\Spiros\Desktop\asdf.png"/>
                     <pic:cNvPicPr>
                       <a:picLocks noChangeAspect="1" noChangeArrowheads="1"/>
                     </pic:cNvPicPr>
@@ -245,7 +245,7 @@
                   <pic:spPr bwMode="auto">
                     <a:xfrm>
                       <a:off x="0" y="0"/>
-                      <a:ext cx="3412490" cy="2753360"/>
+                      <a:ext cx="3104515" cy="2499360"/>
                     </a:xfrm>
                     <a:prstGeom prst="rect">
                       <a:avLst/>
@@ -402,102 +402,122 @@
       </w:r>
     </w:p>
     <w:p/>
-    <w:p/>
     <w:p>
       <w:pPr>
         <w:rPr>
-          <w:b/>
+          <w:lang w:val="en-US"/>
         </w:rPr>
       </w:pPr>
-      <w:r>
-        <w:t xml:space="preserve">       </w:t>
-      </w:r>
-      <w:r>
-        <w:rPr>
-          <w:b/>
-        </w:rPr>
-        <w:t>4.</w:t>
-      </w:r>
-      <w:r>
-        <w:rPr>
-          <w:b/>
-        </w:rPr>
-        <w:t xml:space="preserve"> </w:t>
-      </w:r>
-      <w:r>
-        <w:rPr>
-          <w:b/>
-        </w:rPr>
-        <w:t xml:space="preserve">Παρέχεται και κώδικας σε </w:t>
-      </w:r>
-      <w:r>
-        <w:rPr>
-          <w:b/>
-          <w:lang w:val="en-US"/>
-        </w:rPr>
-        <w:t>python</w:t>
-      </w:r>
-      <w:r>
-        <w:rPr>
-          <w:b/>
-        </w:rPr>
-        <w:t xml:space="preserve"> που αποδεικνύει ότι λειτουργεί</w:t>
-      </w:r>
-      <w:r>
-        <w:rPr>
-          <w:b/>
-        </w:rPr>
-        <w:t xml:space="preserve"> (</w:t>
-      </w:r>
-      <w:proofErr w:type="spellStart"/>
-      <w:r>
-        <w:rPr>
-          <w:b/>
-          <w:lang w:val="en-US"/>
-        </w:rPr>
-        <w:t>zitima</w:t>
-      </w:r>
-      <w:proofErr w:type="spellEnd"/>
-      <w:r>
-        <w:rPr>
-          <w:b/>
-        </w:rPr>
-        <w:t>1</w:t>
-      </w:r>
-      <w:r>
-        <w:rPr>
-          <w:b/>
-        </w:rPr>
-        <w:t>-4.</w:t>
-      </w:r>
-      <w:proofErr w:type="spellStart"/>
-      <w:r>
-        <w:rPr>
-          <w:b/>
-          <w:lang w:val="en-US"/>
-        </w:rPr>
-        <w:t>py</w:t>
-      </w:r>
-      <w:proofErr w:type="spellEnd"/>
-      <w:r>
-        <w:rPr>
-          <w:b/>
-        </w:rPr>
-        <w:t>)</w:t>
-      </w:r>
     </w:p>
     <w:p>
       <w:pPr>
         <w:rPr>
+          <w:lang w:val="en-US"/>
+        </w:rPr>
+      </w:pPr>
+    </w:p>
+    <w:p>
+      <w:pPr>
+        <w:rPr>
+          <w:lang w:val="en-US"/>
+        </w:rPr>
+      </w:pPr>
+    </w:p>
+    <w:p>
+      <w:pPr>
+        <w:rPr>
           <w:b/>
-          <w:lang w:val="en-US"/>
         </w:rPr>
       </w:pPr>
       <w:r>
+        <w:lastRenderedPageBreak/>
+        <w:t xml:space="preserve">       </w:t>
+      </w:r>
+      <w:r>
         <w:rPr>
           <w:b/>
         </w:rPr>
-        <w:lastRenderedPageBreak/>
+        <w:t>4.</w:t>
+      </w:r>
+      <w:r>
+        <w:rPr>
+          <w:b/>
+        </w:rPr>
+        <w:t xml:space="preserve"> </w:t>
+      </w:r>
+      <w:r>
+        <w:rPr>
+          <w:b/>
+        </w:rPr>
+        <w:t xml:space="preserve">Παρέχεται και κώδικας σε </w:t>
+      </w:r>
+      <w:r>
+        <w:rPr>
+          <w:b/>
+          <w:lang w:val="en-US"/>
+        </w:rPr>
+        <w:t>python</w:t>
+      </w:r>
+      <w:r>
+        <w:rPr>
+          <w:b/>
+        </w:rPr>
+        <w:t xml:space="preserve"> που αποδεικνύει ότι λειτουργεί</w:t>
+      </w:r>
+      <w:r>
+        <w:rPr>
+          <w:b/>
+        </w:rPr>
+        <w:t xml:space="preserve"> (</w:t>
+      </w:r>
+      <w:proofErr w:type="spellStart"/>
+      <w:r>
+        <w:rPr>
+          <w:b/>
+          <w:lang w:val="en-US"/>
+        </w:rPr>
+        <w:t>zitima</w:t>
+      </w:r>
+      <w:proofErr w:type="spellEnd"/>
+      <w:r>
+        <w:rPr>
+          <w:b/>
+        </w:rPr>
+        <w:t>1</w:t>
+      </w:r>
+      <w:r>
+        <w:rPr>
+          <w:b/>
+        </w:rPr>
+        <w:t>-4.</w:t>
+      </w:r>
+      <w:proofErr w:type="spellStart"/>
+      <w:r>
+        <w:rPr>
+          <w:b/>
+          <w:lang w:val="en-US"/>
+        </w:rPr>
+        <w:t>py</w:t>
+      </w:r>
+      <w:proofErr w:type="spellEnd"/>
+      <w:r>
+        <w:rPr>
+          <w:b/>
+        </w:rPr>
+        <w:t>)</w:t>
+      </w:r>
+    </w:p>
+    <w:p>
+      <w:pPr>
+        <w:rPr>
+          <w:b/>
+          <w:lang w:val="en-US"/>
+        </w:rPr>
+      </w:pPr>
+      <w:r>
+        <w:rPr>
+          <w:b/>
+        </w:rPr>
         <w:tab/>
         <w:t xml:space="preserve">   </w:t>
       </w:r>
@@ -1386,60 +1406,36 @@
       </w:r>
     </w:p>
     <w:p>
-      <w:r>
-        <w:t xml:space="preserve">Αυτή η γλώσσα αποτελεί γλώσσα </w:t>
-      </w:r>
-      <w:r>
-        <w:rPr>
-          <w:lang w:val="en-US"/>
-        </w:rPr>
-        <w:t>LL</w:t>
-      </w:r>
-      <w:r>
-        <w:t xml:space="preserve">1 </w:t>
-      </w:r>
-      <w:r>
-        <w:t xml:space="preserve">γιατί δεν υπάρχει αναδρομή ( άμεση ή έμμεση ), δεν υπάρχουν κανόνες που να ξεκινούν με το ίδιο τερματικό σύμβολο ούτε και δυο που να παράγουν την κενή συμβολοσειρά, δηλαδή πληρούνται οι κανόνες της </w:t>
-      </w:r>
-      <w:r>
-        <w:rPr>
-          <w:lang w:val="en-US"/>
-        </w:rPr>
-        <w:t>LL</w:t>
-      </w:r>
-      <w:r>
-        <w:t>1.</w:t>
-      </w:r>
-      <w:r>
-        <w:t xml:space="preserve"> Φαίνεται και από τα σύνολα των </w:t>
-      </w:r>
-      <w:r>
-        <w:rPr>
-          <w:lang w:val="en-US"/>
-        </w:rPr>
-        <w:t>PREDICT</w:t>
-      </w:r>
-      <w:r>
-        <w:t xml:space="preserve"> για τα οπο</w:t>
-      </w:r>
-      <w:r>
-        <w:t xml:space="preserve">ία δεν υπάρχει κάποιο σύμβολο που να επαναλαμβάνεται σε </w:t>
-      </w:r>
-      <w:r>
-        <w:rPr>
-          <w:lang w:val="en-US"/>
-        </w:rPr>
-        <w:t>predict</w:t>
-      </w:r>
-      <w:r>
-        <w:t xml:space="preserve"> </w:t>
-      </w:r>
-      <w:r>
-        <w:t>άλλων κανόνων με το ίδιο σύμβολο στα αριστερά.</w:t>
-      </w:r>
+      <w:pPr>
+        <w:rPr>
+          <w:lang w:val="en-US"/>
+        </w:rPr>
+      </w:pPr>
     </w:p>
     <w:p>
       <w:r>
+        <w:t xml:space="preserve">Αυτή η γλώσσα δεν αποτελεί γλώσσα </w:t>
+      </w:r>
+      <w:r>
+        <w:rPr>
+          <w:lang w:val="en-US"/>
+        </w:rPr>
+        <w:t>LL</w:t>
+      </w:r>
+      <w:r>
+        <w:t>(1) διότι δεν ικανοποιούνται όλοι οι κανόνες αφού υπάρχουν δυο πιθανά μέρη που αρχίζουν με ε. Για το Χ το ε και το Υ το οποίο καταλήγει επίσης σε ε.</w:t>
+      </w:r>
+    </w:p>
+    <w:p>
+      <w:r>
+        <w:t xml:space="preserve"> </w:t>
+      </w:r>
+    </w:p>
+    <w:p>
+      <w:bookmarkStart w:id="0" w:name="_GoBack"/>
+      <w:bookmarkEnd w:id="0"/>
+      <w:r>
+        <w:lastRenderedPageBreak/>
         <w:t>(β)</w:t>
       </w:r>
       <w:r>
@@ -1605,7 +1601,6 @@
               <w:rPr>
                 <w:lang w:val="en-US"/>
               </w:rPr>
-              <w:lastRenderedPageBreak/>
               <w:t>S</w:t>
             </w:r>
           </w:p>
@@ -4053,6 +4048,7 @@
         <w:rPr>
           <w:b/>
         </w:rPr>
+        <w:lastRenderedPageBreak/>
         <w:t>3</w:t>
       </w:r>
       <w:r>
@@ -4315,7 +4311,6 @@
         <w:rPr>
           <w:rFonts w:ascii="Calibri" w:hAnsi="Calibri" w:cs="Calibri"/>
         </w:rPr>
-        <w:lastRenderedPageBreak/>
         <w:br/>
       </w:r>
     </w:p>
@@ -4609,7 +4604,6 @@
         <w:rPr>
           <w:lang w:val="en-US"/>
         </w:rPr>
-        <w:lastRenderedPageBreak/>
         <w:t>Parser.l</w:t>
       </w:r>
       <w:proofErr w:type="spellEnd"/>
@@ -5952,6 +5946,7 @@
         <w:rPr>
           <w:lang w:val="en-US"/>
         </w:rPr>
+        <w:lastRenderedPageBreak/>
         <w:t>.</w:t>
       </w:r>
       <w:r>
@@ -6017,7 +6012,6 @@
         <w:rPr>
           <w:lang w:val="en-US"/>
         </w:rPr>
-        <w:lastRenderedPageBreak/>
         <w:t>parser.y</w:t>
       </w:r>
       <w:proofErr w:type="spellEnd"/>
@@ -6608,26 +6602,26 @@
         <w:rPr>
           <w:lang w:val="en-US"/>
         </w:rPr>
-        <w:br/>
-      </w:r>
-      <w:r>
-        <w:rPr>
-          <w:lang w:val="en-US"/>
-        </w:rPr>
-        <w:br/>
-      </w:r>
-      <w:r>
-        <w:rPr>
-          <w:lang w:val="en-US"/>
-        </w:rPr>
-        <w:br/>
-      </w:r>
-      <w:proofErr w:type="spellStart"/>
-      <w:r>
-        <w:rPr>
-          <w:lang w:val="en-US"/>
-        </w:rPr>
         <w:lastRenderedPageBreak/>
+        <w:br/>
+      </w:r>
+      <w:r>
+        <w:rPr>
+          <w:lang w:val="en-US"/>
+        </w:rPr>
+        <w:br/>
+      </w:r>
+      <w:r>
+        <w:rPr>
+          <w:lang w:val="en-US"/>
+        </w:rPr>
+        <w:br/>
+      </w:r>
+      <w:proofErr w:type="spellStart"/>
+      <w:r>
+        <w:rPr>
+          <w:lang w:val="en-US"/>
+        </w:rPr>
         <w:t>local_definition</w:t>
       </w:r>
       <w:proofErr w:type="spellEnd"/>
@@ -7520,6 +7514,7 @@
         <w:rPr>
           <w:lang w:val="en-US"/>
         </w:rPr>
+        <w:lastRenderedPageBreak/>
         <w:t>assignment_or_proc_func_call</w:t>
       </w:r>
       <w:proofErr w:type="spellEnd"/>
@@ -7666,7 +7661,6 @@
         <w:rPr>
           <w:lang w:val="en-US"/>
         </w:rPr>
-        <w:lastRenderedPageBreak/>
         <w:t>if_statement</w:t>
       </w:r>
       <w:proofErr w:type="spellEnd"/>
@@ -8351,6 +8345,7 @@
         <w:rPr>
           <w:lang w:val="en-US"/>
         </w:rPr>
+        <w:lastRenderedPageBreak/>
         <w:tab/>
         <w:t>| MOD</w:t>
       </w:r>
@@ -8462,120 +8457,1327 @@
         <w:rPr>
           <w:lang w:val="en-US"/>
         </w:rPr>
+        <w:t xml:space="preserve">void </w:t>
+      </w:r>
+      <w:proofErr w:type="spellStart"/>
+      <w:r>
+        <w:rPr>
+          <w:lang w:val="en-US"/>
+        </w:rPr>
+        <w:t>yyerror</w:t>
+      </w:r>
+      <w:proofErr w:type="spellEnd"/>
+      <w:r>
+        <w:rPr>
+          <w:lang w:val="en-US"/>
+        </w:rPr>
+        <w:t>(char *s){</w:t>
+      </w:r>
+      <w:r>
+        <w:rPr>
+          <w:lang w:val="en-US"/>
+        </w:rPr>
+        <w:br/>
+      </w:r>
+      <w:r>
+        <w:rPr>
+          <w:lang w:val="en-US"/>
+        </w:rPr>
+        <w:tab/>
+      </w:r>
+      <w:proofErr w:type="spellStart"/>
+      <w:r>
+        <w:rPr>
+          <w:lang w:val="en-US"/>
+        </w:rPr>
+        <w:t>printf</w:t>
+      </w:r>
+      <w:proofErr w:type="spellEnd"/>
+      <w:r>
+        <w:rPr>
+          <w:lang w:val="en-US"/>
+        </w:rPr>
+        <w:t>("pa</w:t>
+      </w:r>
+      <w:r>
+        <w:rPr>
+          <w:lang w:val="en-US"/>
+        </w:rPr>
+        <w:t xml:space="preserve">rser: Wrong </w:t>
+      </w:r>
+      <w:proofErr w:type="spellStart"/>
+      <w:r>
+        <w:rPr>
+          <w:lang w:val="en-US"/>
+        </w:rPr>
+        <w:t>Buzen</w:t>
+      </w:r>
+      <w:proofErr w:type="spellEnd"/>
+      <w:r>
+        <w:rPr>
+          <w:lang w:val="en-US"/>
+        </w:rPr>
+        <w:t xml:space="preserve"> program \n");</w:t>
+      </w:r>
+      <w:r>
+        <w:rPr>
+          <w:lang w:val="en-US"/>
+        </w:rPr>
+        <w:br/>
+      </w:r>
+      <w:r>
+        <w:rPr>
+          <w:lang w:val="en-US"/>
+        </w:rPr>
+        <w:tab/>
+      </w:r>
+      <w:proofErr w:type="spellStart"/>
+      <w:r>
+        <w:rPr>
+          <w:lang w:val="en-US"/>
+        </w:rPr>
+        <w:t>printf</w:t>
+      </w:r>
+      <w:proofErr w:type="spellEnd"/>
+      <w:r>
+        <w:rPr>
+          <w:lang w:val="en-US"/>
+        </w:rPr>
+        <w:t>("parser: Error in</w:t>
+      </w:r>
+      <w:r>
+        <w:rPr>
+          <w:lang w:val="en-US"/>
+        </w:rPr>
+        <w:t xml:space="preserve"> line %d : %s \n", </w:t>
+      </w:r>
+      <w:proofErr w:type="spellStart"/>
+      <w:r>
+        <w:rPr>
+          <w:lang w:val="en-US"/>
+        </w:rPr>
+        <w:t>lineNum</w:t>
+      </w:r>
+      <w:proofErr w:type="spellEnd"/>
+      <w:r>
+        <w:rPr>
+          <w:lang w:val="en-US"/>
+        </w:rPr>
+        <w:t>, s);</w:t>
+      </w:r>
+      <w:r>
+        <w:rPr>
+          <w:lang w:val="en-US"/>
+        </w:rPr>
+        <w:br/>
+        <w:t>}</w:t>
+      </w:r>
+      <w:r>
+        <w:rPr>
+          <w:lang w:val="en-US"/>
+        </w:rPr>
+        <w:br/>
+      </w:r>
+      <w:proofErr w:type="spellStart"/>
+      <w:r>
+        <w:rPr>
+          <w:lang w:val="en-US"/>
+        </w:rPr>
+        <w:t>in</w:t>
+      </w:r>
+      <w:r>
+        <w:rPr>
+          <w:lang w:val="en-US"/>
+        </w:rPr>
+        <w:t>t</w:t>
+      </w:r>
+      <w:proofErr w:type="spellEnd"/>
+      <w:r>
+        <w:rPr>
+          <w:lang w:val="en-US"/>
+        </w:rPr>
+        <w:t xml:space="preserve"> main (</w:t>
+      </w:r>
+      <w:proofErr w:type="spellStart"/>
+      <w:r>
+        <w:rPr>
+          <w:lang w:val="en-US"/>
+        </w:rPr>
+        <w:t>int</w:t>
+      </w:r>
+      <w:proofErr w:type="spellEnd"/>
+      <w:r>
+        <w:rPr>
+          <w:lang w:val="en-US"/>
+        </w:rPr>
+        <w:t xml:space="preserve"> </w:t>
+      </w:r>
+      <w:proofErr w:type="spellStart"/>
+      <w:r>
+        <w:rPr>
+          <w:lang w:val="en-US"/>
+        </w:rPr>
+        <w:t>argc</w:t>
+      </w:r>
+      <w:proofErr w:type="spellEnd"/>
+      <w:r>
+        <w:rPr>
+          <w:lang w:val="en-US"/>
+        </w:rPr>
+        <w:t>, char **</w:t>
+      </w:r>
+      <w:proofErr w:type="spellStart"/>
+      <w:r>
+        <w:rPr>
+          <w:lang w:val="en-US"/>
+        </w:rPr>
+        <w:t>argv</w:t>
+      </w:r>
+      <w:proofErr w:type="spellEnd"/>
+      <w:r>
+        <w:rPr>
+          <w:lang w:val="en-US"/>
+        </w:rPr>
+        <w:t>){</w:t>
+      </w:r>
+      <w:r>
+        <w:rPr>
+          <w:lang w:val="en-US"/>
+        </w:rPr>
+        <w:br/>
+      </w:r>
+      <w:r>
+        <w:rPr>
+          <w:lang w:val="en-US"/>
+        </w:rPr>
+        <w:tab/>
+        <w:t>++</w:t>
+      </w:r>
+      <w:proofErr w:type="spellStart"/>
+      <w:r>
+        <w:rPr>
+          <w:lang w:val="en-US"/>
+        </w:rPr>
+        <w:t>argv</w:t>
+      </w:r>
+      <w:proofErr w:type="spellEnd"/>
+      <w:r>
+        <w:rPr>
+          <w:lang w:val="en-US"/>
+        </w:rPr>
+        <w:t xml:space="preserve">; </w:t>
+      </w:r>
+      <w:r>
+        <w:rPr>
+          <w:lang w:val="en-US"/>
+        </w:rPr>
+        <w:br/>
+      </w:r>
+      <w:r>
+        <w:rPr>
+          <w:lang w:val="en-US"/>
+        </w:rPr>
+        <w:tab/>
+        <w:t>--</w:t>
+      </w:r>
+      <w:proofErr w:type="spellStart"/>
+      <w:r>
+        <w:rPr>
+          <w:lang w:val="en-US"/>
+        </w:rPr>
+        <w:t>argc</w:t>
+      </w:r>
+      <w:proofErr w:type="spellEnd"/>
+      <w:r>
+        <w:rPr>
+          <w:lang w:val="en-US"/>
+        </w:rPr>
+        <w:t>;</w:t>
+      </w:r>
+      <w:r>
+        <w:rPr>
+          <w:lang w:val="en-US"/>
+        </w:rPr>
+        <w:br/>
+      </w:r>
+      <w:r>
+        <w:rPr>
+          <w:lang w:val="en-US"/>
+        </w:rPr>
+        <w:tab/>
+      </w:r>
+      <w:proofErr w:type="spellStart"/>
+      <w:r>
+        <w:rPr>
+          <w:lang w:val="en-US"/>
+        </w:rPr>
+        <w:t>int</w:t>
+      </w:r>
+      <w:proofErr w:type="spellEnd"/>
+      <w:r>
+        <w:rPr>
+          <w:lang w:val="en-US"/>
+        </w:rPr>
+        <w:t xml:space="preserve"> result;</w:t>
+      </w:r>
+      <w:r>
+        <w:rPr>
+          <w:lang w:val="en-US"/>
+        </w:rPr>
+        <w:br/>
+      </w:r>
+      <w:r>
+        <w:rPr>
+          <w:lang w:val="en-US"/>
+        </w:rPr>
+        <w:tab/>
+        <w:t>char* extension = 0;</w:t>
+      </w:r>
+      <w:r>
+        <w:rPr>
+          <w:lang w:val="en-US"/>
+        </w:rPr>
+        <w:br/>
+      </w:r>
+      <w:r>
+        <w:rPr>
+          <w:lang w:val="en-US"/>
+        </w:rPr>
+        <w:tab/>
+        <w:t>if (</w:t>
+      </w:r>
+      <w:proofErr w:type="spellStart"/>
+      <w:r>
+        <w:rPr>
+          <w:lang w:val="en-US"/>
+        </w:rPr>
+        <w:t>argc</w:t>
+      </w:r>
+      <w:proofErr w:type="spellEnd"/>
+      <w:r>
+        <w:rPr>
+          <w:lang w:val="en-US"/>
+        </w:rPr>
+        <w:t xml:space="preserve"> &gt; 0 ){</w:t>
+      </w:r>
+      <w:r>
+        <w:rPr>
+          <w:lang w:val="en-US"/>
+        </w:rPr>
+        <w:br/>
+      </w:r>
+      <w:r>
+        <w:rPr>
+          <w:lang w:val="en-US"/>
+        </w:rPr>
+        <w:tab/>
+      </w:r>
+      <w:r>
+        <w:rPr>
+          <w:lang w:val="en-US"/>
+        </w:rPr>
+        <w:tab/>
+      </w:r>
+      <w:proofErr w:type="spellStart"/>
+      <w:r>
+        <w:rPr>
+          <w:lang w:val="en-US"/>
+        </w:rPr>
+        <w:t>yyin</w:t>
+      </w:r>
+      <w:proofErr w:type="spellEnd"/>
+      <w:r>
+        <w:rPr>
+          <w:lang w:val="en-US"/>
+        </w:rPr>
+        <w:t xml:space="preserve"> = </w:t>
+      </w:r>
+      <w:proofErr w:type="spellStart"/>
+      <w:r>
+        <w:rPr>
+          <w:lang w:val="en-US"/>
+        </w:rPr>
+        <w:t>fopen</w:t>
+      </w:r>
+      <w:proofErr w:type="spellEnd"/>
+      <w:r>
+        <w:rPr>
+          <w:lang w:val="en-US"/>
+        </w:rPr>
+        <w:t>(</w:t>
+      </w:r>
+      <w:proofErr w:type="spellStart"/>
+      <w:r>
+        <w:rPr>
+          <w:lang w:val="en-US"/>
+        </w:rPr>
+        <w:t>argv</w:t>
+      </w:r>
+      <w:proofErr w:type="spellEnd"/>
+      <w:r>
+        <w:rPr>
+          <w:lang w:val="en-US"/>
+        </w:rPr>
+        <w:t>[0], "r");</w:t>
+      </w:r>
+      <w:r>
+        <w:rPr>
+          <w:lang w:val="en-US"/>
+        </w:rPr>
+        <w:br/>
+      </w:r>
+      <w:r>
+        <w:rPr>
+          <w:lang w:val="en-US"/>
+        </w:rPr>
+        <w:tab/>
+      </w:r>
+      <w:r>
+        <w:rPr>
+          <w:lang w:val="en-US"/>
+        </w:rPr>
+        <w:tab/>
+        <w:t>if(</w:t>
+      </w:r>
+      <w:proofErr w:type="spellStart"/>
+      <w:r>
+        <w:rPr>
+          <w:lang w:val="en-US"/>
+        </w:rPr>
+        <w:t>yyin</w:t>
+      </w:r>
+      <w:proofErr w:type="spellEnd"/>
+      <w:r>
+        <w:rPr>
+          <w:lang w:val="en-US"/>
+        </w:rPr>
+        <w:t xml:space="preserve"> == 0){</w:t>
+      </w:r>
+      <w:r>
+        <w:rPr>
+          <w:lang w:val="en-US"/>
+        </w:rPr>
+        <w:br/>
+      </w:r>
+      <w:r>
+        <w:rPr>
+          <w:lang w:val="en-US"/>
+        </w:rPr>
+        <w:tab/>
+      </w:r>
+      <w:r>
+        <w:rPr>
+          <w:lang w:val="en-US"/>
+        </w:rPr>
+        <w:tab/>
+      </w:r>
+      <w:r>
+        <w:rPr>
+          <w:lang w:val="en-US"/>
+        </w:rPr>
+        <w:tab/>
+      </w:r>
+      <w:proofErr w:type="spellStart"/>
+      <w:r>
+        <w:rPr>
+          <w:lang w:val="en-US"/>
+        </w:rPr>
+        <w:t>p</w:t>
+      </w:r>
+      <w:r>
+        <w:rPr>
+          <w:lang w:val="en-US"/>
+        </w:rPr>
+        <w:t>rintf</w:t>
+      </w:r>
+      <w:proofErr w:type="spellEnd"/>
+      <w:r>
+        <w:rPr>
+          <w:lang w:val="en-US"/>
+        </w:rPr>
+        <w:t>("parser: %s: No such file</w:t>
+      </w:r>
+      <w:r>
+        <w:rPr>
+          <w:lang w:val="en-US"/>
+        </w:rPr>
+        <w:br/>
+        <w:t xml:space="preserve">\n", </w:t>
+      </w:r>
+      <w:proofErr w:type="spellStart"/>
+      <w:r>
+        <w:rPr>
+          <w:lang w:val="en-US"/>
+        </w:rPr>
+        <w:t>argv</w:t>
+      </w:r>
+      <w:proofErr w:type="spellEnd"/>
+      <w:r>
+        <w:rPr>
+          <w:lang w:val="en-US"/>
+        </w:rPr>
+        <w:t>[0]);</w:t>
+      </w:r>
+      <w:r>
+        <w:rPr>
+          <w:lang w:val="en-US"/>
+        </w:rPr>
+        <w:br/>
+      </w:r>
+      <w:r>
+        <w:rPr>
+          <w:lang w:val="en-US"/>
+        </w:rPr>
+        <w:tab/>
+      </w:r>
+      <w:r>
+        <w:rPr>
+          <w:lang w:val="en-US"/>
+        </w:rPr>
+        <w:tab/>
+      </w:r>
+      <w:r>
+        <w:rPr>
+          <w:lang w:val="en-US"/>
+        </w:rPr>
+        <w:tab/>
+      </w:r>
+      <w:proofErr w:type="spellStart"/>
+      <w:r>
+        <w:rPr>
+          <w:lang w:val="en-US"/>
+        </w:rPr>
+        <w:t>fclose</w:t>
+      </w:r>
+      <w:proofErr w:type="spellEnd"/>
+      <w:r>
+        <w:rPr>
+          <w:lang w:val="en-US"/>
+        </w:rPr>
+        <w:t>(</w:t>
+      </w:r>
+      <w:proofErr w:type="spellStart"/>
+      <w:r>
+        <w:rPr>
+          <w:lang w:val="en-US"/>
+        </w:rPr>
+        <w:t>yyin</w:t>
+      </w:r>
+      <w:proofErr w:type="spellEnd"/>
+      <w:r>
+        <w:rPr>
+          <w:lang w:val="en-US"/>
+        </w:rPr>
+        <w:t>);</w:t>
+      </w:r>
+      <w:r>
+        <w:rPr>
+          <w:lang w:val="en-US"/>
+        </w:rPr>
+        <w:br/>
+      </w:r>
+      <w:r>
+        <w:rPr>
+          <w:lang w:val="en-US"/>
+        </w:rPr>
+        <w:tab/>
+      </w:r>
+      <w:r>
+        <w:rPr>
+          <w:lang w:val="en-US"/>
+        </w:rPr>
+        <w:tab/>
+      </w:r>
+      <w:r>
+        <w:rPr>
+          <w:lang w:val="en-US"/>
+        </w:rPr>
+        <w:tab/>
+        <w:t>exit(1);</w:t>
+      </w:r>
+      <w:r>
+        <w:rPr>
+          <w:lang w:val="en-US"/>
+        </w:rPr>
+        <w:br/>
+      </w:r>
+      <w:r>
+        <w:rPr>
+          <w:lang w:val="en-US"/>
+        </w:rPr>
+        <w:tab/>
+      </w:r>
+      <w:r>
+        <w:rPr>
+          <w:lang w:val="en-US"/>
+        </w:rPr>
+        <w:tab/>
+        <w:t>}</w:t>
+      </w:r>
+      <w:r>
+        <w:rPr>
+          <w:lang w:val="en-US"/>
+        </w:rPr>
+        <w:br/>
+      </w:r>
+      <w:r>
+        <w:rPr>
+          <w:lang w:val="en-US"/>
+        </w:rPr>
+        <w:tab/>
+      </w:r>
+      <w:r>
+        <w:rPr>
+          <w:lang w:val="en-US"/>
+        </w:rPr>
+        <w:tab/>
+        <w:t xml:space="preserve">extension = </w:t>
+      </w:r>
+      <w:proofErr w:type="spellStart"/>
+      <w:r>
+        <w:rPr>
+          <w:lang w:val="en-US"/>
+        </w:rPr>
+        <w:t>str</w:t>
+      </w:r>
+      <w:r>
+        <w:rPr>
+          <w:lang w:val="en-US"/>
+        </w:rPr>
+        <w:t>rchr</w:t>
+      </w:r>
+      <w:proofErr w:type="spellEnd"/>
+      <w:r>
+        <w:rPr>
+          <w:lang w:val="en-US"/>
+        </w:rPr>
+        <w:t>(</w:t>
+      </w:r>
+      <w:proofErr w:type="spellStart"/>
+      <w:r>
+        <w:rPr>
+          <w:lang w:val="en-US"/>
+        </w:rPr>
+        <w:t>argv</w:t>
+      </w:r>
+      <w:proofErr w:type="spellEnd"/>
+      <w:r>
+        <w:rPr>
+          <w:lang w:val="en-US"/>
+        </w:rPr>
+        <w:t>[0], '.');</w:t>
+      </w:r>
+      <w:r>
+        <w:rPr>
+          <w:lang w:val="en-US"/>
+        </w:rPr>
+        <w:br/>
+      </w:r>
+      <w:r>
+        <w:rPr>
+          <w:lang w:val="en-US"/>
+        </w:rPr>
+        <w:tab/>
+      </w:r>
+      <w:r>
+        <w:rPr>
+          <w:lang w:val="en-US"/>
+        </w:rPr>
+        <w:tab/>
+        <w:t>if( !extension ||</w:t>
+      </w:r>
+      <w:r>
+        <w:rPr>
+          <w:lang w:val="en-US"/>
+        </w:rPr>
+        <w:br/>
+      </w:r>
+      <w:proofErr w:type="spellStart"/>
+      <w:r>
+        <w:rPr>
+          <w:lang w:val="en-US"/>
+        </w:rPr>
+        <w:t>strcmp</w:t>
+      </w:r>
+      <w:proofErr w:type="spellEnd"/>
+      <w:r>
+        <w:rPr>
+          <w:lang w:val="en-US"/>
+        </w:rPr>
+        <w:t>(extension,".</w:t>
+      </w:r>
+      <w:proofErr w:type="spellStart"/>
+      <w:r>
+        <w:rPr>
+          <w:lang w:val="en-US"/>
+        </w:rPr>
+        <w:t>buz</w:t>
+      </w:r>
+      <w:proofErr w:type="spellEnd"/>
+      <w:r>
+        <w:rPr>
+          <w:lang w:val="en-US"/>
+        </w:rPr>
+        <w:t>") ){</w:t>
+      </w:r>
+      <w:r>
+        <w:rPr>
+          <w:lang w:val="en-US"/>
+        </w:rPr>
+        <w:br/>
+      </w:r>
+      <w:r>
+        <w:rPr>
+          <w:lang w:val="en-US"/>
+        </w:rPr>
+        <w:tab/>
+      </w:r>
+      <w:r>
+        <w:rPr>
+          <w:lang w:val="en-US"/>
+        </w:rPr>
+        <w:tab/>
+      </w:r>
+      <w:r>
+        <w:rPr>
+          <w:lang w:val="en-US"/>
+        </w:rPr>
+        <w:tab/>
+      </w:r>
+      <w:proofErr w:type="spellStart"/>
+      <w:r>
+        <w:rPr>
+          <w:lang w:val="en-US"/>
+        </w:rPr>
+        <w:t>printf</w:t>
+      </w:r>
+      <w:proofErr w:type="spellEnd"/>
+      <w:r>
+        <w:rPr>
+          <w:lang w:val="en-US"/>
+        </w:rPr>
+        <w:t>("parser: %s: File format</w:t>
+      </w:r>
+      <w:r>
+        <w:rPr>
+          <w:lang w:val="en-US"/>
+        </w:rPr>
+        <w:br/>
+        <w:t xml:space="preserve">not recognized \n", </w:t>
+      </w:r>
+      <w:proofErr w:type="spellStart"/>
+      <w:r>
+        <w:rPr>
+          <w:lang w:val="en-US"/>
+        </w:rPr>
+        <w:t>argv</w:t>
+      </w:r>
+      <w:proofErr w:type="spellEnd"/>
+      <w:r>
+        <w:rPr>
+          <w:lang w:val="en-US"/>
+        </w:rPr>
+        <w:t>[0]);</w:t>
+      </w:r>
+      <w:r>
+        <w:rPr>
+          <w:lang w:val="en-US"/>
+        </w:rPr>
+        <w:br/>
+      </w:r>
+      <w:r>
+        <w:rPr>
+          <w:lang w:val="en-US"/>
+        </w:rPr>
+        <w:tab/>
+      </w:r>
+      <w:r>
+        <w:rPr>
+          <w:lang w:val="en-US"/>
+        </w:rPr>
+        <w:tab/>
+      </w:r>
+      <w:r>
+        <w:rPr>
+          <w:lang w:val="en-US"/>
+        </w:rPr>
+        <w:tab/>
+      </w:r>
+      <w:proofErr w:type="spellStart"/>
+      <w:r>
+        <w:rPr>
+          <w:lang w:val="en-US"/>
+        </w:rPr>
+        <w:t>printf</w:t>
+      </w:r>
+      <w:proofErr w:type="spellEnd"/>
+      <w:r>
+        <w:rPr>
+          <w:lang w:val="en-US"/>
+        </w:rPr>
+        <w:t>("parser: Target file</w:t>
+      </w:r>
+      <w:r>
+        <w:rPr>
+          <w:lang w:val="en-US"/>
+        </w:rPr>
+        <w:br/>
+        <w:t>should be .</w:t>
+      </w:r>
+      <w:proofErr w:type="spellStart"/>
+      <w:r>
+        <w:rPr>
+          <w:lang w:val="en-US"/>
+        </w:rPr>
+        <w:t>buz</w:t>
+      </w:r>
+      <w:proofErr w:type="spellEnd"/>
+      <w:r>
+        <w:rPr>
+          <w:lang w:val="en-US"/>
+        </w:rPr>
+        <w:t xml:space="preserve"> \n");</w:t>
+      </w:r>
+      <w:r>
+        <w:rPr>
+          <w:lang w:val="en-US"/>
+        </w:rPr>
+        <w:br/>
+      </w:r>
+      <w:r>
+        <w:rPr>
+          <w:lang w:val="en-US"/>
+        </w:rPr>
+        <w:tab/>
+      </w:r>
+      <w:r>
+        <w:rPr>
+          <w:lang w:val="en-US"/>
+        </w:rPr>
+        <w:tab/>
+      </w:r>
+      <w:r>
+        <w:rPr>
+          <w:lang w:val="en-US"/>
+        </w:rPr>
+        <w:tab/>
+      </w:r>
+      <w:proofErr w:type="spellStart"/>
+      <w:r>
+        <w:rPr>
+          <w:lang w:val="en-US"/>
+        </w:rPr>
+        <w:t>fclose</w:t>
+      </w:r>
+      <w:proofErr w:type="spellEnd"/>
+      <w:r>
+        <w:rPr>
+          <w:lang w:val="en-US"/>
+        </w:rPr>
+        <w:t>(</w:t>
+      </w:r>
+      <w:proofErr w:type="spellStart"/>
+      <w:r>
+        <w:rPr>
+          <w:lang w:val="en-US"/>
+        </w:rPr>
+        <w:t>yyin</w:t>
+      </w:r>
+      <w:proofErr w:type="spellEnd"/>
+      <w:r>
+        <w:rPr>
+          <w:lang w:val="en-US"/>
+        </w:rPr>
+        <w:t>);</w:t>
+      </w:r>
+      <w:r>
+        <w:rPr>
+          <w:lang w:val="en-US"/>
+        </w:rPr>
+        <w:br/>
+      </w:r>
+      <w:r>
+        <w:rPr>
+          <w:lang w:val="en-US"/>
+        </w:rPr>
+        <w:tab/>
+      </w:r>
+      <w:r>
+        <w:rPr>
+          <w:lang w:val="en-US"/>
+        </w:rPr>
+        <w:tab/>
+      </w:r>
+      <w:r>
+        <w:rPr>
+          <w:lang w:val="en-US"/>
+        </w:rPr>
+        <w:tab/>
+        <w:t>exit(1);</w:t>
+      </w:r>
+      <w:r>
+        <w:rPr>
+          <w:lang w:val="en-US"/>
+        </w:rPr>
+        <w:br/>
+      </w:r>
+      <w:r>
+        <w:rPr>
+          <w:lang w:val="en-US"/>
+        </w:rPr>
+        <w:tab/>
+      </w:r>
+      <w:r>
+        <w:rPr>
+          <w:lang w:val="en-US"/>
+        </w:rPr>
+        <w:tab/>
+        <w:t>}</w:t>
+      </w:r>
+      <w:r>
+        <w:rPr>
+          <w:lang w:val="en-US"/>
+        </w:rPr>
+        <w:br/>
+      </w:r>
+      <w:r>
+        <w:rPr>
+          <w:lang w:val="en-US"/>
+        </w:rPr>
+        <w:tab/>
+      </w:r>
+      <w:r>
+        <w:rPr>
+          <w:lang w:val="en-US"/>
+        </w:rPr>
+        <w:tab/>
+      </w:r>
+      <w:proofErr w:type="spellStart"/>
+      <w:r>
+        <w:rPr>
+          <w:lang w:val="en-US"/>
+        </w:rPr>
+        <w:t>yyout</w:t>
+      </w:r>
+      <w:proofErr w:type="spellEnd"/>
+      <w:r>
+        <w:rPr>
+          <w:lang w:val="en-US"/>
+        </w:rPr>
+        <w:t xml:space="preserve"> = </w:t>
+      </w:r>
+      <w:proofErr w:type="spellStart"/>
+      <w:r>
+        <w:rPr>
+          <w:lang w:val="en-US"/>
+        </w:rPr>
+        <w:t>fopen</w:t>
+      </w:r>
+      <w:proofErr w:type="spellEnd"/>
+      <w:r>
+        <w:rPr>
+          <w:lang w:val="en-US"/>
+        </w:rPr>
+        <w:t>("</w:t>
+      </w:r>
+      <w:proofErr w:type="spellStart"/>
+      <w:r>
+        <w:rPr>
+          <w:lang w:val="en-US"/>
+        </w:rPr>
+        <w:t>output","w</w:t>
+      </w:r>
+      <w:proofErr w:type="spellEnd"/>
+      <w:r>
+        <w:rPr>
+          <w:lang w:val="en-US"/>
+        </w:rPr>
+        <w:t>");</w:t>
+      </w:r>
+      <w:r>
+        <w:rPr>
+          <w:lang w:val="en-US"/>
+        </w:rPr>
+        <w:br/>
+      </w:r>
+      <w:r>
+        <w:rPr>
+          <w:lang w:val="en-US"/>
+        </w:rPr>
+        <w:tab/>
+      </w:r>
+      <w:r>
+        <w:rPr>
+          <w:lang w:val="en-US"/>
+        </w:rPr>
+        <w:tab/>
+        <w:t xml:space="preserve">result = </w:t>
+      </w:r>
+      <w:proofErr w:type="spellStart"/>
+      <w:r>
+        <w:rPr>
+          <w:lang w:val="en-US"/>
+        </w:rPr>
+        <w:t>yyparse</w:t>
+      </w:r>
+      <w:proofErr w:type="spellEnd"/>
+      <w:r>
+        <w:rPr>
+          <w:lang w:val="en-US"/>
+        </w:rPr>
+        <w:t>();</w:t>
+      </w:r>
+      <w:r>
+        <w:rPr>
+          <w:lang w:val="en-US"/>
+        </w:rPr>
+        <w:br/>
+      </w:r>
+      <w:r>
+        <w:rPr>
+          <w:lang w:val="en-US"/>
+        </w:rPr>
+        <w:tab/>
+      </w:r>
+      <w:r>
+        <w:rPr>
+          <w:lang w:val="en-US"/>
+        </w:rPr>
+        <w:tab/>
+        <w:t>if(result == 0){</w:t>
+      </w:r>
+      <w:r>
+        <w:rPr>
+          <w:lang w:val="en-US"/>
+        </w:rPr>
+        <w:br/>
+      </w:r>
+      <w:r>
+        <w:rPr>
+          <w:lang w:val="en-US"/>
+        </w:rPr>
+        <w:tab/>
+      </w:r>
+      <w:r>
+        <w:rPr>
+          <w:lang w:val="en-US"/>
+        </w:rPr>
+        <w:tab/>
+      </w:r>
+      <w:r>
+        <w:rPr>
+          <w:lang w:val="en-US"/>
+        </w:rPr>
+        <w:tab/>
+      </w:r>
+      <w:proofErr w:type="spellStart"/>
+      <w:r>
+        <w:rPr>
+          <w:lang w:val="en-US"/>
+        </w:rPr>
+        <w:t>printf</w:t>
+      </w:r>
+      <w:proofErr w:type="spellEnd"/>
+      <w:r>
+        <w:rPr>
+          <w:lang w:val="en-US"/>
+        </w:rPr>
+        <w:t xml:space="preserve">("parser: </w:t>
+      </w:r>
+      <w:proofErr w:type="spellStart"/>
+      <w:r>
+        <w:rPr>
+          <w:lang w:val="en-US"/>
+        </w:rPr>
+        <w:t>Corrent</w:t>
+      </w:r>
+      <w:proofErr w:type="spellEnd"/>
+      <w:r>
+        <w:rPr>
+          <w:lang w:val="en-US"/>
+        </w:rPr>
+        <w:t xml:space="preserve"> </w:t>
+      </w:r>
+      <w:proofErr w:type="spellStart"/>
+      <w:r>
+        <w:rPr>
+          <w:lang w:val="en-US"/>
+        </w:rPr>
+        <w:t>Buzen</w:t>
+      </w:r>
+      <w:proofErr w:type="spellEnd"/>
+      <w:r>
+        <w:rPr>
+          <w:lang w:val="en-US"/>
+        </w:rPr>
+        <w:br/>
+        <w:t>program \n");</w:t>
+      </w:r>
+      <w:r>
+        <w:rPr>
+          <w:lang w:val="en-US"/>
+        </w:rPr>
+        <w:br/>
+      </w:r>
+      <w:r>
+        <w:rPr>
+          <w:lang w:val="en-US"/>
+        </w:rPr>
+        <w:tab/>
+      </w:r>
+      <w:r>
+        <w:rPr>
+          <w:lang w:val="en-US"/>
+        </w:rPr>
+        <w:tab/>
+        <w:t>}</w:t>
+      </w:r>
+      <w:r>
+        <w:rPr>
+          <w:lang w:val="en-US"/>
+        </w:rPr>
+        <w:br/>
+      </w:r>
+      <w:r>
+        <w:rPr>
+          <w:lang w:val="en-US"/>
+        </w:rPr>
+        <w:tab/>
+      </w:r>
+      <w:r>
+        <w:rPr>
+          <w:lang w:val="en-US"/>
+        </w:rPr>
+        <w:tab/>
+      </w:r>
+      <w:proofErr w:type="spellStart"/>
+      <w:r>
+        <w:rPr>
+          <w:lang w:val="en-US"/>
+        </w:rPr>
+        <w:t>fclose</w:t>
+      </w:r>
+      <w:proofErr w:type="spellEnd"/>
+      <w:r>
+        <w:rPr>
+          <w:lang w:val="en-US"/>
+        </w:rPr>
+        <w:t>(</w:t>
+      </w:r>
+      <w:proofErr w:type="spellStart"/>
+      <w:r>
+        <w:rPr>
+          <w:lang w:val="en-US"/>
+        </w:rPr>
+        <w:t>yyin</w:t>
+      </w:r>
+      <w:proofErr w:type="spellEnd"/>
+      <w:r>
+        <w:rPr>
+          <w:lang w:val="en-US"/>
+        </w:rPr>
+        <w:t>);</w:t>
+      </w:r>
+      <w:r>
+        <w:rPr>
+          <w:lang w:val="en-US"/>
+        </w:rPr>
+        <w:br/>
+      </w:r>
+      <w:r>
+        <w:rPr>
+          <w:lang w:val="en-US"/>
+        </w:rPr>
+        <w:tab/>
+      </w:r>
+      <w:r>
+        <w:rPr>
+          <w:lang w:val="en-US"/>
+        </w:rPr>
+        <w:tab/>
+      </w:r>
+      <w:proofErr w:type="spellStart"/>
+      <w:r>
+        <w:rPr>
+          <w:lang w:val="en-US"/>
+        </w:rPr>
+        <w:t>fclose</w:t>
+      </w:r>
+      <w:proofErr w:type="spellEnd"/>
+      <w:r>
+        <w:rPr>
+          <w:lang w:val="en-US"/>
+        </w:rPr>
+        <w:t>(</w:t>
+      </w:r>
+      <w:proofErr w:type="spellStart"/>
+      <w:r>
+        <w:rPr>
+          <w:lang w:val="en-US"/>
+        </w:rPr>
+        <w:t>yyout</w:t>
+      </w:r>
+      <w:proofErr w:type="spellEnd"/>
+      <w:r>
+        <w:rPr>
+          <w:lang w:val="en-US"/>
+        </w:rPr>
+        <w:t>);</w:t>
+      </w:r>
+      <w:r>
+        <w:rPr>
+          <w:lang w:val="en-US"/>
+        </w:rPr>
+        <w:br/>
+      </w:r>
+      <w:r>
+        <w:rPr>
+          <w:lang w:val="en-US"/>
+        </w:rPr>
+        <w:tab/>
+      </w:r>
+      <w:r>
+        <w:rPr>
+          <w:lang w:val="en-US"/>
+        </w:rPr>
+        <w:tab/>
+        <w:t>return 0;</w:t>
+      </w:r>
+      <w:r>
+        <w:rPr>
+          <w:lang w:val="en-US"/>
+        </w:rPr>
+        <w:br/>
+      </w:r>
+      <w:r>
+        <w:rPr>
+          <w:lang w:val="en-US"/>
+        </w:rPr>
+        <w:tab/>
+        <w:t>}else{</w:t>
+      </w:r>
+      <w:r>
+        <w:rPr>
+          <w:lang w:val="en-US"/>
+        </w:rPr>
+        <w:br/>
+      </w:r>
+      <w:r>
+        <w:rPr>
+          <w:lang w:val="en-US"/>
+        </w:rPr>
+        <w:tab/>
+      </w:r>
+      <w:r>
+        <w:rPr>
+          <w:lang w:val="en-US"/>
+        </w:rPr>
+        <w:tab/>
+      </w:r>
+      <w:proofErr w:type="spellStart"/>
+      <w:r>
+        <w:rPr>
+          <w:lang w:val="en-US"/>
+        </w:rPr>
+        <w:t>prin</w:t>
+      </w:r>
+      <w:r>
+        <w:rPr>
+          <w:lang w:val="en-US"/>
+        </w:rPr>
+        <w:t>tf</w:t>
+      </w:r>
+      <w:proofErr w:type="spellEnd"/>
+      <w:r>
+        <w:rPr>
+          <w:lang w:val="en-US"/>
+        </w:rPr>
+        <w:t>("parser: No input file \n");</w:t>
+      </w:r>
+      <w:r>
+        <w:rPr>
+          <w:lang w:val="en-US"/>
+        </w:rPr>
+        <w:br/>
+      </w:r>
+      <w:r>
+        <w:rPr>
+          <w:lang w:val="en-US"/>
+        </w:rPr>
+        <w:tab/>
+      </w:r>
+      <w:r>
+        <w:rPr>
+          <w:lang w:val="en-US"/>
+        </w:rPr>
+        <w:tab/>
+      </w:r>
+      <w:proofErr w:type="spellStart"/>
+      <w:r>
+        <w:rPr>
+          <w:lang w:val="en-US"/>
+        </w:rPr>
+        <w:t>printf</w:t>
+      </w:r>
+      <w:proofErr w:type="spellEnd"/>
+      <w:r>
+        <w:rPr>
+          <w:lang w:val="en-US"/>
+        </w:rPr>
+        <w:t>("U</w:t>
+      </w:r>
+      <w:r>
+        <w:rPr>
+          <w:lang w:val="en-US"/>
+        </w:rPr>
+        <w:t xml:space="preserve">sage: parser.exe </w:t>
+      </w:r>
+      <w:proofErr w:type="spellStart"/>
+      <w:r>
+        <w:rPr>
+          <w:lang w:val="en-US"/>
+        </w:rPr>
+        <w:t>targetfile.buz</w:t>
+      </w:r>
+      <w:proofErr w:type="spellEnd"/>
+      <w:r>
+        <w:rPr>
+          <w:lang w:val="en-US"/>
+        </w:rPr>
+        <w:br/>
+        <w:t>\n");</w:t>
+      </w:r>
+      <w:r>
+        <w:rPr>
+          <w:lang w:val="en-US"/>
+        </w:rPr>
+        <w:br/>
+      </w:r>
+      <w:r>
+        <w:rPr>
+          <w:lang w:val="en-US"/>
+        </w:rPr>
         <w:lastRenderedPageBreak/>
-        <w:t xml:space="preserve">void </w:t>
-      </w:r>
-      <w:proofErr w:type="spellStart"/>
-      <w:r>
-        <w:rPr>
-          <w:lang w:val="en-US"/>
-        </w:rPr>
-        <w:t>yyerror</w:t>
-      </w:r>
-      <w:proofErr w:type="spellEnd"/>
-      <w:r>
-        <w:rPr>
-          <w:lang w:val="en-US"/>
-        </w:rPr>
-        <w:t>(char *s){</w:t>
-      </w:r>
-      <w:r>
-        <w:rPr>
-          <w:lang w:val="en-US"/>
-        </w:rPr>
-        <w:br/>
-      </w:r>
-      <w:r>
-        <w:rPr>
-          <w:lang w:val="en-US"/>
-        </w:rPr>
-        <w:tab/>
-      </w:r>
-      <w:proofErr w:type="spellStart"/>
-      <w:r>
-        <w:rPr>
-          <w:lang w:val="en-US"/>
-        </w:rPr>
-        <w:t>printf</w:t>
-      </w:r>
-      <w:proofErr w:type="spellEnd"/>
-      <w:r>
-        <w:rPr>
-          <w:lang w:val="en-US"/>
-        </w:rPr>
-        <w:t>("pa</w:t>
-      </w:r>
-      <w:r>
-        <w:rPr>
-          <w:lang w:val="en-US"/>
-        </w:rPr>
-        <w:t xml:space="preserve">rser: Wrong </w:t>
-      </w:r>
-      <w:proofErr w:type="spellStart"/>
-      <w:r>
-        <w:rPr>
-          <w:lang w:val="en-US"/>
-        </w:rPr>
-        <w:t>Buzen</w:t>
-      </w:r>
-      <w:proofErr w:type="spellEnd"/>
-      <w:r>
-        <w:rPr>
-          <w:lang w:val="en-US"/>
-        </w:rPr>
-        <w:t xml:space="preserve"> program \n");</w:t>
-      </w:r>
-      <w:r>
-        <w:rPr>
-          <w:lang w:val="en-US"/>
-        </w:rPr>
-        <w:br/>
-      </w:r>
-      <w:r>
-        <w:rPr>
-          <w:lang w:val="en-US"/>
-        </w:rPr>
-        <w:tab/>
-      </w:r>
-      <w:proofErr w:type="spellStart"/>
-      <w:r>
-        <w:rPr>
-          <w:lang w:val="en-US"/>
-        </w:rPr>
-        <w:t>printf</w:t>
-      </w:r>
-      <w:proofErr w:type="spellEnd"/>
-      <w:r>
-        <w:rPr>
-          <w:lang w:val="en-US"/>
-        </w:rPr>
-        <w:t>("parser: Error in</w:t>
-      </w:r>
-      <w:r>
-        <w:rPr>
-          <w:lang w:val="en-US"/>
-        </w:rPr>
-        <w:t xml:space="preserve"> line %d : %s \n", </w:t>
-      </w:r>
-      <w:proofErr w:type="spellStart"/>
-      <w:r>
-        <w:rPr>
-          <w:lang w:val="en-US"/>
-        </w:rPr>
-        <w:t>lineNum</w:t>
-      </w:r>
-      <w:proofErr w:type="spellEnd"/>
-      <w:r>
-        <w:rPr>
-          <w:lang w:val="en-US"/>
-        </w:rPr>
-        <w:t>, s);</w:t>
-      </w:r>
-      <w:r>
-        <w:rPr>
-          <w:lang w:val="en-US"/>
-        </w:rPr>
-        <w:br/>
+        <w:tab/>
+      </w:r>
+      <w:r>
+        <w:rPr>
+          <w:lang w:val="en-US"/>
+        </w:rPr>
+        <w:tab/>
+        <w:t>exit(1);</w:t>
+      </w:r>
+      <w:r>
+        <w:rPr>
+          <w:lang w:val="en-US"/>
+        </w:rPr>
+        <w:br/>
+      </w:r>
+      <w:r>
+        <w:rPr>
+          <w:lang w:val="en-US"/>
+        </w:rPr>
+        <w:tab/>
         <w:t>}</w:t>
       </w:r>
       <w:r>
@@ -8584,1215 +9786,6 @@
         </w:rPr>
         <w:br/>
       </w:r>
-      <w:proofErr w:type="spellStart"/>
-      <w:r>
-        <w:rPr>
-          <w:lang w:val="en-US"/>
-        </w:rPr>
-        <w:t>in</w:t>
-      </w:r>
-      <w:r>
-        <w:rPr>
-          <w:lang w:val="en-US"/>
-        </w:rPr>
-        <w:t>t</w:t>
-      </w:r>
-      <w:proofErr w:type="spellEnd"/>
-      <w:r>
-        <w:rPr>
-          <w:lang w:val="en-US"/>
-        </w:rPr>
-        <w:t xml:space="preserve"> main (</w:t>
-      </w:r>
-      <w:proofErr w:type="spellStart"/>
-      <w:r>
-        <w:rPr>
-          <w:lang w:val="en-US"/>
-        </w:rPr>
-        <w:t>int</w:t>
-      </w:r>
-      <w:proofErr w:type="spellEnd"/>
-      <w:r>
-        <w:rPr>
-          <w:lang w:val="en-US"/>
-        </w:rPr>
-        <w:t xml:space="preserve"> </w:t>
-      </w:r>
-      <w:proofErr w:type="spellStart"/>
-      <w:r>
-        <w:rPr>
-          <w:lang w:val="en-US"/>
-        </w:rPr>
-        <w:t>argc</w:t>
-      </w:r>
-      <w:proofErr w:type="spellEnd"/>
-      <w:r>
-        <w:rPr>
-          <w:lang w:val="en-US"/>
-        </w:rPr>
-        <w:t>, char **</w:t>
-      </w:r>
-      <w:proofErr w:type="spellStart"/>
-      <w:r>
-        <w:rPr>
-          <w:lang w:val="en-US"/>
-        </w:rPr>
-        <w:t>argv</w:t>
-      </w:r>
-      <w:proofErr w:type="spellEnd"/>
-      <w:r>
-        <w:rPr>
-          <w:lang w:val="en-US"/>
-        </w:rPr>
-        <w:t>){</w:t>
-      </w:r>
-      <w:r>
-        <w:rPr>
-          <w:lang w:val="en-US"/>
-        </w:rPr>
-        <w:br/>
-      </w:r>
-      <w:r>
-        <w:rPr>
-          <w:lang w:val="en-US"/>
-        </w:rPr>
-        <w:tab/>
-        <w:t>++</w:t>
-      </w:r>
-      <w:proofErr w:type="spellStart"/>
-      <w:r>
-        <w:rPr>
-          <w:lang w:val="en-US"/>
-        </w:rPr>
-        <w:t>argv</w:t>
-      </w:r>
-      <w:proofErr w:type="spellEnd"/>
-      <w:r>
-        <w:rPr>
-          <w:lang w:val="en-US"/>
-        </w:rPr>
-        <w:t xml:space="preserve">; </w:t>
-      </w:r>
-      <w:r>
-        <w:rPr>
-          <w:lang w:val="en-US"/>
-        </w:rPr>
-        <w:br/>
-      </w:r>
-      <w:r>
-        <w:rPr>
-          <w:lang w:val="en-US"/>
-        </w:rPr>
-        <w:tab/>
-        <w:t>--</w:t>
-      </w:r>
-      <w:proofErr w:type="spellStart"/>
-      <w:r>
-        <w:rPr>
-          <w:lang w:val="en-US"/>
-        </w:rPr>
-        <w:t>argc</w:t>
-      </w:r>
-      <w:proofErr w:type="spellEnd"/>
-      <w:r>
-        <w:rPr>
-          <w:lang w:val="en-US"/>
-        </w:rPr>
-        <w:t>;</w:t>
-      </w:r>
-      <w:r>
-        <w:rPr>
-          <w:lang w:val="en-US"/>
-        </w:rPr>
-        <w:br/>
-      </w:r>
-      <w:r>
-        <w:rPr>
-          <w:lang w:val="en-US"/>
-        </w:rPr>
-        <w:tab/>
-      </w:r>
-      <w:proofErr w:type="spellStart"/>
-      <w:r>
-        <w:rPr>
-          <w:lang w:val="en-US"/>
-        </w:rPr>
-        <w:t>int</w:t>
-      </w:r>
-      <w:proofErr w:type="spellEnd"/>
-      <w:r>
-        <w:rPr>
-          <w:lang w:val="en-US"/>
-        </w:rPr>
-        <w:t xml:space="preserve"> result;</w:t>
-      </w:r>
-      <w:r>
-        <w:rPr>
-          <w:lang w:val="en-US"/>
-        </w:rPr>
-        <w:br/>
-      </w:r>
-      <w:r>
-        <w:rPr>
-          <w:lang w:val="en-US"/>
-        </w:rPr>
-        <w:tab/>
-        <w:t>char* extension = 0;</w:t>
-      </w:r>
-      <w:r>
-        <w:rPr>
-          <w:lang w:val="en-US"/>
-        </w:rPr>
-        <w:br/>
-      </w:r>
-      <w:r>
-        <w:rPr>
-          <w:lang w:val="en-US"/>
-        </w:rPr>
-        <w:tab/>
-        <w:t>if (</w:t>
-      </w:r>
-      <w:proofErr w:type="spellStart"/>
-      <w:r>
-        <w:rPr>
-          <w:lang w:val="en-US"/>
-        </w:rPr>
-        <w:t>argc</w:t>
-      </w:r>
-      <w:proofErr w:type="spellEnd"/>
-      <w:r>
-        <w:rPr>
-          <w:lang w:val="en-US"/>
-        </w:rPr>
-        <w:t xml:space="preserve"> &gt; 0 ){</w:t>
-      </w:r>
-      <w:r>
-        <w:rPr>
-          <w:lang w:val="en-US"/>
-        </w:rPr>
-        <w:br/>
-      </w:r>
-      <w:r>
-        <w:rPr>
-          <w:lang w:val="en-US"/>
-        </w:rPr>
-        <w:tab/>
-      </w:r>
-      <w:r>
-        <w:rPr>
-          <w:lang w:val="en-US"/>
-        </w:rPr>
-        <w:tab/>
-      </w:r>
-      <w:proofErr w:type="spellStart"/>
-      <w:r>
-        <w:rPr>
-          <w:lang w:val="en-US"/>
-        </w:rPr>
-        <w:t>yyin</w:t>
-      </w:r>
-      <w:proofErr w:type="spellEnd"/>
-      <w:r>
-        <w:rPr>
-          <w:lang w:val="en-US"/>
-        </w:rPr>
-        <w:t xml:space="preserve"> = </w:t>
-      </w:r>
-      <w:proofErr w:type="spellStart"/>
-      <w:r>
-        <w:rPr>
-          <w:lang w:val="en-US"/>
-        </w:rPr>
-        <w:t>fopen</w:t>
-      </w:r>
-      <w:proofErr w:type="spellEnd"/>
-      <w:r>
-        <w:rPr>
-          <w:lang w:val="en-US"/>
-        </w:rPr>
-        <w:t>(</w:t>
-      </w:r>
-      <w:proofErr w:type="spellStart"/>
-      <w:r>
-        <w:rPr>
-          <w:lang w:val="en-US"/>
-        </w:rPr>
-        <w:t>argv</w:t>
-      </w:r>
-      <w:proofErr w:type="spellEnd"/>
-      <w:r>
-        <w:rPr>
-          <w:lang w:val="en-US"/>
-        </w:rPr>
-        <w:t>[0], "r");</w:t>
-      </w:r>
-      <w:r>
-        <w:rPr>
-          <w:lang w:val="en-US"/>
-        </w:rPr>
-        <w:br/>
-      </w:r>
-      <w:r>
-        <w:rPr>
-          <w:lang w:val="en-US"/>
-        </w:rPr>
-        <w:tab/>
-      </w:r>
-      <w:r>
-        <w:rPr>
-          <w:lang w:val="en-US"/>
-        </w:rPr>
-        <w:tab/>
-        <w:t>if(</w:t>
-      </w:r>
-      <w:proofErr w:type="spellStart"/>
-      <w:r>
-        <w:rPr>
-          <w:lang w:val="en-US"/>
-        </w:rPr>
-        <w:t>yyin</w:t>
-      </w:r>
-      <w:proofErr w:type="spellEnd"/>
-      <w:r>
-        <w:rPr>
-          <w:lang w:val="en-US"/>
-        </w:rPr>
-        <w:t xml:space="preserve"> == 0){</w:t>
-      </w:r>
-      <w:r>
-        <w:rPr>
-          <w:lang w:val="en-US"/>
-        </w:rPr>
-        <w:br/>
-      </w:r>
-      <w:r>
-        <w:rPr>
-          <w:lang w:val="en-US"/>
-        </w:rPr>
-        <w:tab/>
-      </w:r>
-      <w:r>
-        <w:rPr>
-          <w:lang w:val="en-US"/>
-        </w:rPr>
-        <w:tab/>
-      </w:r>
-      <w:r>
-        <w:rPr>
-          <w:lang w:val="en-US"/>
-        </w:rPr>
-        <w:tab/>
-      </w:r>
-      <w:proofErr w:type="spellStart"/>
-      <w:r>
-        <w:rPr>
-          <w:lang w:val="en-US"/>
-        </w:rPr>
-        <w:t>p</w:t>
-      </w:r>
-      <w:r>
-        <w:rPr>
-          <w:lang w:val="en-US"/>
-        </w:rPr>
-        <w:t>rintf</w:t>
-      </w:r>
-      <w:proofErr w:type="spellEnd"/>
-      <w:r>
-        <w:rPr>
-          <w:lang w:val="en-US"/>
-        </w:rPr>
-        <w:t>("parser: %s: No such file</w:t>
-      </w:r>
-      <w:r>
-        <w:rPr>
-          <w:lang w:val="en-US"/>
-        </w:rPr>
-        <w:br/>
-        <w:t xml:space="preserve">\n", </w:t>
-      </w:r>
-      <w:proofErr w:type="spellStart"/>
-      <w:r>
-        <w:rPr>
-          <w:lang w:val="en-US"/>
-        </w:rPr>
-        <w:t>argv</w:t>
-      </w:r>
-      <w:proofErr w:type="spellEnd"/>
-      <w:r>
-        <w:rPr>
-          <w:lang w:val="en-US"/>
-        </w:rPr>
-        <w:t>[0]);</w:t>
-      </w:r>
-      <w:r>
-        <w:rPr>
-          <w:lang w:val="en-US"/>
-        </w:rPr>
-        <w:br/>
-      </w:r>
-      <w:r>
-        <w:rPr>
-          <w:lang w:val="en-US"/>
-        </w:rPr>
-        <w:tab/>
-      </w:r>
-      <w:r>
-        <w:rPr>
-          <w:lang w:val="en-US"/>
-        </w:rPr>
-        <w:tab/>
-      </w:r>
-      <w:r>
-        <w:rPr>
-          <w:lang w:val="en-US"/>
-        </w:rPr>
-        <w:tab/>
-      </w:r>
-      <w:proofErr w:type="spellStart"/>
-      <w:r>
-        <w:rPr>
-          <w:lang w:val="en-US"/>
-        </w:rPr>
-        <w:t>fclose</w:t>
-      </w:r>
-      <w:proofErr w:type="spellEnd"/>
-      <w:r>
-        <w:rPr>
-          <w:lang w:val="en-US"/>
-        </w:rPr>
-        <w:t>(</w:t>
-      </w:r>
-      <w:proofErr w:type="spellStart"/>
-      <w:r>
-        <w:rPr>
-          <w:lang w:val="en-US"/>
-        </w:rPr>
-        <w:t>yyin</w:t>
-      </w:r>
-      <w:proofErr w:type="spellEnd"/>
-      <w:r>
-        <w:rPr>
-          <w:lang w:val="en-US"/>
-        </w:rPr>
-        <w:t>);</w:t>
-      </w:r>
-      <w:r>
-        <w:rPr>
-          <w:lang w:val="en-US"/>
-        </w:rPr>
-        <w:br/>
-      </w:r>
-      <w:r>
-        <w:rPr>
-          <w:lang w:val="en-US"/>
-        </w:rPr>
-        <w:tab/>
-      </w:r>
-      <w:r>
-        <w:rPr>
-          <w:lang w:val="en-US"/>
-        </w:rPr>
-        <w:tab/>
-      </w:r>
-      <w:r>
-        <w:rPr>
-          <w:lang w:val="en-US"/>
-        </w:rPr>
-        <w:tab/>
-        <w:t>exit(1);</w:t>
-      </w:r>
-      <w:r>
-        <w:rPr>
-          <w:lang w:val="en-US"/>
-        </w:rPr>
-        <w:br/>
-      </w:r>
-      <w:r>
-        <w:rPr>
-          <w:lang w:val="en-US"/>
-        </w:rPr>
-        <w:tab/>
-      </w:r>
-      <w:r>
-        <w:rPr>
-          <w:lang w:val="en-US"/>
-        </w:rPr>
-        <w:tab/>
-        <w:t>}</w:t>
-      </w:r>
-      <w:r>
-        <w:rPr>
-          <w:lang w:val="en-US"/>
-        </w:rPr>
-        <w:br/>
-      </w:r>
-      <w:r>
-        <w:rPr>
-          <w:lang w:val="en-US"/>
-        </w:rPr>
-        <w:tab/>
-      </w:r>
-      <w:r>
-        <w:rPr>
-          <w:lang w:val="en-US"/>
-        </w:rPr>
-        <w:tab/>
-        <w:t xml:space="preserve">extension = </w:t>
-      </w:r>
-      <w:proofErr w:type="spellStart"/>
-      <w:r>
-        <w:rPr>
-          <w:lang w:val="en-US"/>
-        </w:rPr>
-        <w:t>str</w:t>
-      </w:r>
-      <w:r>
-        <w:rPr>
-          <w:lang w:val="en-US"/>
-        </w:rPr>
-        <w:t>rchr</w:t>
-      </w:r>
-      <w:proofErr w:type="spellEnd"/>
-      <w:r>
-        <w:rPr>
-          <w:lang w:val="en-US"/>
-        </w:rPr>
-        <w:t>(</w:t>
-      </w:r>
-      <w:proofErr w:type="spellStart"/>
-      <w:r>
-        <w:rPr>
-          <w:lang w:val="en-US"/>
-        </w:rPr>
-        <w:t>argv</w:t>
-      </w:r>
-      <w:proofErr w:type="spellEnd"/>
-      <w:r>
-        <w:rPr>
-          <w:lang w:val="en-US"/>
-        </w:rPr>
-        <w:t>[0], '.');</w:t>
-      </w:r>
-      <w:r>
-        <w:rPr>
-          <w:lang w:val="en-US"/>
-        </w:rPr>
-        <w:br/>
-      </w:r>
-      <w:r>
-        <w:rPr>
-          <w:lang w:val="en-US"/>
-        </w:rPr>
-        <w:tab/>
-      </w:r>
-      <w:r>
-        <w:rPr>
-          <w:lang w:val="en-US"/>
-        </w:rPr>
-        <w:tab/>
-        <w:t>if( !extension ||</w:t>
-      </w:r>
-      <w:r>
-        <w:rPr>
-          <w:lang w:val="en-US"/>
-        </w:rPr>
-        <w:br/>
-      </w:r>
-      <w:proofErr w:type="spellStart"/>
-      <w:r>
-        <w:rPr>
-          <w:lang w:val="en-US"/>
-        </w:rPr>
-        <w:t>strcmp</w:t>
-      </w:r>
-      <w:proofErr w:type="spellEnd"/>
-      <w:r>
-        <w:rPr>
-          <w:lang w:val="en-US"/>
-        </w:rPr>
-        <w:t>(extension,".</w:t>
-      </w:r>
-      <w:proofErr w:type="spellStart"/>
-      <w:r>
-        <w:rPr>
-          <w:lang w:val="en-US"/>
-        </w:rPr>
-        <w:t>buz</w:t>
-      </w:r>
-      <w:proofErr w:type="spellEnd"/>
-      <w:r>
-        <w:rPr>
-          <w:lang w:val="en-US"/>
-        </w:rPr>
-        <w:t>") ){</w:t>
-      </w:r>
-      <w:r>
-        <w:rPr>
-          <w:lang w:val="en-US"/>
-        </w:rPr>
-        <w:br/>
-      </w:r>
-      <w:r>
-        <w:rPr>
-          <w:lang w:val="en-US"/>
-        </w:rPr>
-        <w:tab/>
-      </w:r>
-      <w:r>
-        <w:rPr>
-          <w:lang w:val="en-US"/>
-        </w:rPr>
-        <w:tab/>
-      </w:r>
-      <w:r>
-        <w:rPr>
-          <w:lang w:val="en-US"/>
-        </w:rPr>
-        <w:tab/>
-      </w:r>
-      <w:proofErr w:type="spellStart"/>
-      <w:r>
-        <w:rPr>
-          <w:lang w:val="en-US"/>
-        </w:rPr>
-        <w:t>printf</w:t>
-      </w:r>
-      <w:proofErr w:type="spellEnd"/>
-      <w:r>
-        <w:rPr>
-          <w:lang w:val="en-US"/>
-        </w:rPr>
-        <w:t>("parser: %s: File format</w:t>
-      </w:r>
-      <w:r>
-        <w:rPr>
-          <w:lang w:val="en-US"/>
-        </w:rPr>
-        <w:br/>
-        <w:t xml:space="preserve">not recognized \n", </w:t>
-      </w:r>
-      <w:proofErr w:type="spellStart"/>
-      <w:r>
-        <w:rPr>
-          <w:lang w:val="en-US"/>
-        </w:rPr>
-        <w:t>argv</w:t>
-      </w:r>
-      <w:proofErr w:type="spellEnd"/>
-      <w:r>
-        <w:rPr>
-          <w:lang w:val="en-US"/>
-        </w:rPr>
-        <w:t>[0]);</w:t>
-      </w:r>
-      <w:r>
-        <w:rPr>
-          <w:lang w:val="en-US"/>
-        </w:rPr>
-        <w:br/>
-      </w:r>
-      <w:r>
-        <w:rPr>
-          <w:lang w:val="en-US"/>
-        </w:rPr>
-        <w:tab/>
-      </w:r>
-      <w:r>
-        <w:rPr>
-          <w:lang w:val="en-US"/>
-        </w:rPr>
-        <w:tab/>
-      </w:r>
-      <w:r>
-        <w:rPr>
-          <w:lang w:val="en-US"/>
-        </w:rPr>
-        <w:tab/>
-      </w:r>
-      <w:proofErr w:type="spellStart"/>
-      <w:r>
-        <w:rPr>
-          <w:lang w:val="en-US"/>
-        </w:rPr>
-        <w:t>printf</w:t>
-      </w:r>
-      <w:proofErr w:type="spellEnd"/>
-      <w:r>
-        <w:rPr>
-          <w:lang w:val="en-US"/>
-        </w:rPr>
-        <w:t>("parser: Target file</w:t>
-      </w:r>
-      <w:r>
-        <w:rPr>
-          <w:lang w:val="en-US"/>
-        </w:rPr>
-        <w:br/>
-        <w:t>should be .</w:t>
-      </w:r>
-      <w:proofErr w:type="spellStart"/>
-      <w:r>
-        <w:rPr>
-          <w:lang w:val="en-US"/>
-        </w:rPr>
-        <w:t>buz</w:t>
-      </w:r>
-      <w:proofErr w:type="spellEnd"/>
-      <w:r>
-        <w:rPr>
-          <w:lang w:val="en-US"/>
-        </w:rPr>
-        <w:t xml:space="preserve"> \n");</w:t>
-      </w:r>
-      <w:r>
-        <w:rPr>
-          <w:lang w:val="en-US"/>
-        </w:rPr>
-        <w:br/>
-      </w:r>
-      <w:r>
-        <w:rPr>
-          <w:lang w:val="en-US"/>
-        </w:rPr>
-        <w:tab/>
-      </w:r>
-      <w:r>
-        <w:rPr>
-          <w:lang w:val="en-US"/>
-        </w:rPr>
-        <w:tab/>
-      </w:r>
-      <w:r>
-        <w:rPr>
-          <w:lang w:val="en-US"/>
-        </w:rPr>
-        <w:tab/>
-      </w:r>
-      <w:proofErr w:type="spellStart"/>
-      <w:r>
-        <w:rPr>
-          <w:lang w:val="en-US"/>
-        </w:rPr>
-        <w:t>fclose</w:t>
-      </w:r>
-      <w:proofErr w:type="spellEnd"/>
-      <w:r>
-        <w:rPr>
-          <w:lang w:val="en-US"/>
-        </w:rPr>
-        <w:t>(</w:t>
-      </w:r>
-      <w:proofErr w:type="spellStart"/>
-      <w:r>
-        <w:rPr>
-          <w:lang w:val="en-US"/>
-        </w:rPr>
-        <w:t>yyin</w:t>
-      </w:r>
-      <w:proofErr w:type="spellEnd"/>
-      <w:r>
-        <w:rPr>
-          <w:lang w:val="en-US"/>
-        </w:rPr>
-        <w:t>);</w:t>
-      </w:r>
-      <w:r>
-        <w:rPr>
-          <w:lang w:val="en-US"/>
-        </w:rPr>
-        <w:br/>
-      </w:r>
-      <w:r>
-        <w:rPr>
-          <w:lang w:val="en-US"/>
-        </w:rPr>
-        <w:tab/>
-      </w:r>
-      <w:r>
-        <w:rPr>
-          <w:lang w:val="en-US"/>
-        </w:rPr>
-        <w:tab/>
-      </w:r>
-      <w:r>
-        <w:rPr>
-          <w:lang w:val="en-US"/>
-        </w:rPr>
-        <w:tab/>
-        <w:t>exit(1);</w:t>
-      </w:r>
-      <w:r>
-        <w:rPr>
-          <w:lang w:val="en-US"/>
-        </w:rPr>
-        <w:br/>
-      </w:r>
-      <w:r>
-        <w:rPr>
-          <w:lang w:val="en-US"/>
-        </w:rPr>
-        <w:tab/>
-      </w:r>
-      <w:r>
-        <w:rPr>
-          <w:lang w:val="en-US"/>
-        </w:rPr>
-        <w:tab/>
-        <w:t>}</w:t>
-      </w:r>
-      <w:r>
-        <w:rPr>
-          <w:lang w:val="en-US"/>
-        </w:rPr>
-        <w:br/>
-      </w:r>
-      <w:r>
-        <w:rPr>
-          <w:lang w:val="en-US"/>
-        </w:rPr>
-        <w:tab/>
-      </w:r>
-      <w:r>
-        <w:rPr>
-          <w:lang w:val="en-US"/>
-        </w:rPr>
-        <w:tab/>
-      </w:r>
-      <w:proofErr w:type="spellStart"/>
-      <w:r>
-        <w:rPr>
-          <w:lang w:val="en-US"/>
-        </w:rPr>
-        <w:t>yyout</w:t>
-      </w:r>
-      <w:proofErr w:type="spellEnd"/>
-      <w:r>
-        <w:rPr>
-          <w:lang w:val="en-US"/>
-        </w:rPr>
-        <w:t xml:space="preserve"> = </w:t>
-      </w:r>
-      <w:proofErr w:type="spellStart"/>
-      <w:r>
-        <w:rPr>
-          <w:lang w:val="en-US"/>
-        </w:rPr>
-        <w:t>fopen</w:t>
-      </w:r>
-      <w:proofErr w:type="spellEnd"/>
-      <w:r>
-        <w:rPr>
-          <w:lang w:val="en-US"/>
-        </w:rPr>
-        <w:t>("</w:t>
-      </w:r>
-      <w:proofErr w:type="spellStart"/>
-      <w:r>
-        <w:rPr>
-          <w:lang w:val="en-US"/>
-        </w:rPr>
-        <w:t>output","w</w:t>
-      </w:r>
-      <w:proofErr w:type="spellEnd"/>
-      <w:r>
-        <w:rPr>
-          <w:lang w:val="en-US"/>
-        </w:rPr>
-        <w:t>");</w:t>
-      </w:r>
-      <w:r>
-        <w:rPr>
-          <w:lang w:val="en-US"/>
-        </w:rPr>
-        <w:br/>
-      </w:r>
-      <w:r>
-        <w:rPr>
-          <w:lang w:val="en-US"/>
-        </w:rPr>
-        <w:tab/>
-      </w:r>
-      <w:r>
-        <w:rPr>
-          <w:lang w:val="en-US"/>
-        </w:rPr>
-        <w:tab/>
-        <w:t xml:space="preserve">result = </w:t>
-      </w:r>
-      <w:proofErr w:type="spellStart"/>
-      <w:r>
-        <w:rPr>
-          <w:lang w:val="en-US"/>
-        </w:rPr>
-        <w:t>yyparse</w:t>
-      </w:r>
-      <w:proofErr w:type="spellEnd"/>
-      <w:r>
-        <w:rPr>
-          <w:lang w:val="en-US"/>
-        </w:rPr>
-        <w:t>();</w:t>
-      </w:r>
-      <w:r>
-        <w:rPr>
-          <w:lang w:val="en-US"/>
-        </w:rPr>
-        <w:br/>
-      </w:r>
-      <w:r>
-        <w:rPr>
-          <w:lang w:val="en-US"/>
-        </w:rPr>
-        <w:tab/>
-      </w:r>
-      <w:r>
-        <w:rPr>
-          <w:lang w:val="en-US"/>
-        </w:rPr>
-        <w:tab/>
-        <w:t>if(result == 0){</w:t>
-      </w:r>
-      <w:r>
-        <w:rPr>
-          <w:lang w:val="en-US"/>
-        </w:rPr>
-        <w:br/>
-      </w:r>
-      <w:r>
-        <w:rPr>
-          <w:lang w:val="en-US"/>
-        </w:rPr>
-        <w:tab/>
-      </w:r>
-      <w:r>
-        <w:rPr>
-          <w:lang w:val="en-US"/>
-        </w:rPr>
-        <w:tab/>
-      </w:r>
-      <w:r>
-        <w:rPr>
-          <w:lang w:val="en-US"/>
-        </w:rPr>
-        <w:tab/>
-      </w:r>
-      <w:proofErr w:type="spellStart"/>
-      <w:r>
-        <w:rPr>
-          <w:lang w:val="en-US"/>
-        </w:rPr>
-        <w:t>printf</w:t>
-      </w:r>
-      <w:proofErr w:type="spellEnd"/>
-      <w:r>
-        <w:rPr>
-          <w:lang w:val="en-US"/>
-        </w:rPr>
-        <w:t xml:space="preserve">("parser: </w:t>
-      </w:r>
-      <w:proofErr w:type="spellStart"/>
-      <w:r>
-        <w:rPr>
-          <w:lang w:val="en-US"/>
-        </w:rPr>
-        <w:t>Corrent</w:t>
-      </w:r>
-      <w:proofErr w:type="spellEnd"/>
-      <w:r>
-        <w:rPr>
-          <w:lang w:val="en-US"/>
-        </w:rPr>
-        <w:t xml:space="preserve"> </w:t>
-      </w:r>
-      <w:proofErr w:type="spellStart"/>
-      <w:r>
-        <w:rPr>
-          <w:lang w:val="en-US"/>
-        </w:rPr>
-        <w:t>Buzen</w:t>
-      </w:r>
-      <w:proofErr w:type="spellEnd"/>
-      <w:r>
-        <w:rPr>
-          <w:lang w:val="en-US"/>
-        </w:rPr>
-        <w:br/>
-        <w:t>program \n");</w:t>
-      </w:r>
-      <w:r>
-        <w:rPr>
-          <w:lang w:val="en-US"/>
-        </w:rPr>
-        <w:br/>
-      </w:r>
-      <w:r>
-        <w:rPr>
-          <w:lang w:val="en-US"/>
-        </w:rPr>
-        <w:tab/>
-      </w:r>
-      <w:r>
-        <w:rPr>
-          <w:lang w:val="en-US"/>
-        </w:rPr>
-        <w:tab/>
-        <w:t>}</w:t>
-      </w:r>
-      <w:r>
-        <w:rPr>
-          <w:lang w:val="en-US"/>
-        </w:rPr>
-        <w:br/>
-      </w:r>
-      <w:r>
-        <w:rPr>
-          <w:lang w:val="en-US"/>
-        </w:rPr>
-        <w:tab/>
-      </w:r>
-      <w:r>
-        <w:rPr>
-          <w:lang w:val="en-US"/>
-        </w:rPr>
-        <w:tab/>
-      </w:r>
-      <w:proofErr w:type="spellStart"/>
-      <w:r>
-        <w:rPr>
-          <w:lang w:val="en-US"/>
-        </w:rPr>
-        <w:t>fclose</w:t>
-      </w:r>
-      <w:proofErr w:type="spellEnd"/>
-      <w:r>
-        <w:rPr>
-          <w:lang w:val="en-US"/>
-        </w:rPr>
-        <w:t>(</w:t>
-      </w:r>
-      <w:proofErr w:type="spellStart"/>
-      <w:r>
-        <w:rPr>
-          <w:lang w:val="en-US"/>
-        </w:rPr>
-        <w:t>yyin</w:t>
-      </w:r>
-      <w:proofErr w:type="spellEnd"/>
-      <w:r>
-        <w:rPr>
-          <w:lang w:val="en-US"/>
-        </w:rPr>
-        <w:t>);</w:t>
-      </w:r>
-      <w:r>
-        <w:rPr>
-          <w:lang w:val="en-US"/>
-        </w:rPr>
-        <w:br/>
-      </w:r>
-      <w:r>
-        <w:rPr>
-          <w:lang w:val="en-US"/>
-        </w:rPr>
-        <w:tab/>
-      </w:r>
-      <w:r>
-        <w:rPr>
-          <w:lang w:val="en-US"/>
-        </w:rPr>
-        <w:tab/>
-      </w:r>
-      <w:proofErr w:type="spellStart"/>
-      <w:r>
-        <w:rPr>
-          <w:lang w:val="en-US"/>
-        </w:rPr>
-        <w:t>fclose</w:t>
-      </w:r>
-      <w:proofErr w:type="spellEnd"/>
-      <w:r>
-        <w:rPr>
-          <w:lang w:val="en-US"/>
-        </w:rPr>
-        <w:t>(</w:t>
-      </w:r>
-      <w:proofErr w:type="spellStart"/>
-      <w:r>
-        <w:rPr>
-          <w:lang w:val="en-US"/>
-        </w:rPr>
-        <w:t>yyout</w:t>
-      </w:r>
-      <w:proofErr w:type="spellEnd"/>
-      <w:r>
-        <w:rPr>
-          <w:lang w:val="en-US"/>
-        </w:rPr>
-        <w:t>);</w:t>
-      </w:r>
-      <w:r>
-        <w:rPr>
-          <w:lang w:val="en-US"/>
-        </w:rPr>
-        <w:br/>
-      </w:r>
-      <w:r>
-        <w:rPr>
-          <w:lang w:val="en-US"/>
-        </w:rPr>
-        <w:tab/>
-      </w:r>
-      <w:r>
-        <w:rPr>
-          <w:lang w:val="en-US"/>
-        </w:rPr>
-        <w:tab/>
-        <w:t>return 0;</w:t>
-      </w:r>
-      <w:r>
-        <w:rPr>
-          <w:lang w:val="en-US"/>
-        </w:rPr>
-        <w:br/>
-      </w:r>
-      <w:r>
-        <w:rPr>
-          <w:lang w:val="en-US"/>
-        </w:rPr>
-        <w:tab/>
-        <w:t>}else{</w:t>
-      </w:r>
-      <w:r>
-        <w:rPr>
-          <w:lang w:val="en-US"/>
-        </w:rPr>
-        <w:br/>
-      </w:r>
-      <w:r>
-        <w:rPr>
-          <w:lang w:val="en-US"/>
-        </w:rPr>
-        <w:tab/>
-      </w:r>
-      <w:r>
-        <w:rPr>
-          <w:lang w:val="en-US"/>
-        </w:rPr>
-        <w:tab/>
-      </w:r>
-      <w:proofErr w:type="spellStart"/>
-      <w:r>
-        <w:rPr>
-          <w:lang w:val="en-US"/>
-        </w:rPr>
-        <w:t>prin</w:t>
-      </w:r>
-      <w:r>
-        <w:rPr>
-          <w:lang w:val="en-US"/>
-        </w:rPr>
-        <w:t>tf</w:t>
-      </w:r>
-      <w:proofErr w:type="spellEnd"/>
-      <w:r>
-        <w:rPr>
-          <w:lang w:val="en-US"/>
-        </w:rPr>
-        <w:t>("parser: No input file \n");</w:t>
-      </w:r>
-      <w:r>
-        <w:rPr>
-          <w:lang w:val="en-US"/>
-        </w:rPr>
-        <w:br/>
-      </w:r>
-      <w:r>
-        <w:rPr>
-          <w:lang w:val="en-US"/>
-        </w:rPr>
-        <w:tab/>
-      </w:r>
-      <w:r>
-        <w:rPr>
-          <w:lang w:val="en-US"/>
-        </w:rPr>
-        <w:tab/>
-      </w:r>
-      <w:proofErr w:type="spellStart"/>
-      <w:r>
-        <w:rPr>
-          <w:lang w:val="en-US"/>
-        </w:rPr>
-        <w:t>printf</w:t>
-      </w:r>
-      <w:proofErr w:type="spellEnd"/>
-      <w:r>
-        <w:rPr>
-          <w:lang w:val="en-US"/>
-        </w:rPr>
-        <w:t>("U</w:t>
-      </w:r>
-      <w:r>
-        <w:rPr>
-          <w:lang w:val="en-US"/>
-        </w:rPr>
-        <w:t xml:space="preserve">sage: parser.exe </w:t>
-      </w:r>
-      <w:proofErr w:type="spellStart"/>
-      <w:r>
-        <w:rPr>
-          <w:lang w:val="en-US"/>
-        </w:rPr>
-        <w:t>targetfile.buz</w:t>
-      </w:r>
-      <w:proofErr w:type="spellEnd"/>
-      <w:r>
-        <w:rPr>
-          <w:lang w:val="en-US"/>
-        </w:rPr>
-        <w:br/>
-        <w:t>\n");</w:t>
-      </w:r>
-      <w:r>
-        <w:rPr>
-          <w:lang w:val="en-US"/>
-        </w:rPr>
-        <w:br/>
-      </w:r>
-      <w:r>
-        <w:rPr>
-          <w:lang w:val="en-US"/>
-        </w:rPr>
-        <w:tab/>
-      </w:r>
-      <w:r>
-        <w:rPr>
-          <w:lang w:val="en-US"/>
-        </w:rPr>
-        <w:tab/>
-        <w:t>exit(1);</w:t>
-      </w:r>
-      <w:r>
-        <w:rPr>
-          <w:lang w:val="en-US"/>
-        </w:rPr>
-        <w:br/>
-      </w:r>
-      <w:r>
-        <w:rPr>
-          <w:lang w:val="en-US"/>
-        </w:rPr>
-        <w:tab/>
-        <w:t>}</w:t>
-      </w:r>
-      <w:r>
-        <w:rPr>
-          <w:lang w:val="en-US"/>
-        </w:rPr>
-        <w:br/>
-      </w:r>
-      <w:bookmarkStart w:id="0" w:name="_GoBack"/>
-      <w:bookmarkEnd w:id="0"/>
       <w:r>
         <w:rPr>
           <w:lang w:val="en-US"/>

</xml_diff>